<commit_message>
#12 Szekvencia diagram naplózása v2
</commit_message>
<xml_diff>
--- a/templ_04_BJ.docx
+++ b/templ_04_BJ.docx
@@ -17869,6 +17869,12 @@
               <w:rPr>
                 <w:lang w:val="en-US"/>
               </w:rPr>
+              <w:t>Mushroom</w:t>
+            </w:r>
+            <w:r>
+              <w:rPr>
+                <w:lang w:val="en-US"/>
+              </w:rPr>
               <w:t>EjectSpore</w:t>
             </w:r>
             <w:proofErr w:type="spellEnd"/>
@@ -17935,6 +17941,9 @@
               <w:t>, átgondolása és lerajzolása</w:t>
             </w:r>
             <w:r>
+              <w:t xml:space="preserve"> a szerdai gyűlésen megbeszéltek alapján</w:t>
+            </w:r>
+            <w:r>
               <w:t>.</w:t>
             </w:r>
           </w:p>
@@ -17949,8 +17958,28 @@
             <w:tcW w:w="2143" w:type="dxa"/>
           </w:tcPr>
           <w:p>
+            <w:pPr>
+              <w:rPr>
+                <w:lang w:val="en-US"/>
+              </w:rPr>
+            </w:pPr>
             <w:r>
-              <w:t>2025.03.07 20:30</w:t>
+              <w:t>2025.03.0</w:t>
+            </w:r>
+            <w:r>
+              <w:t>8</w:t>
+            </w:r>
+            <w:r>
+              <w:t xml:space="preserve"> </w:t>
+            </w:r>
+            <w:r>
+              <w:t>14</w:t>
+            </w:r>
+            <w:r>
+              <w:rPr>
+                <w:lang w:val="en-US"/>
+              </w:rPr>
+              <w:t>:00</w:t>
             </w:r>
           </w:p>
         </w:tc>
@@ -17985,6 +18014,9 @@
               </w:rPr>
             </w:pPr>
             <w:r>
+              <w:t xml:space="preserve"> </w:t>
+            </w:r>
+            <w:r>
               <w:t>Tevékenység</w:t>
             </w:r>
             <w:r>
@@ -17995,8 +18027,16 @@
             </w:r>
           </w:p>
           <w:p>
+            <w:proofErr w:type="spellStart"/>
             <w:r>
-              <w:t xml:space="preserve">Szekvencia diagrammok </w:t>
+              <w:t>MushroomBodyGrow</w:t>
+            </w:r>
+            <w:proofErr w:type="spellEnd"/>
+            <w:r>
+              <w:t xml:space="preserve"> s</w:t>
+            </w:r>
+            <w:r>
+              <w:t xml:space="preserve">zekvencia diagram </w:t>
             </w:r>
             <w:proofErr w:type="spellStart"/>
             <w:r>
@@ -18004,7 +18044,35 @@
             </w:r>
             <w:proofErr w:type="spellEnd"/>
             <w:r>
-              <w:t>, a megbeszélési döntések alapján.</w:t>
+              <w:t>,</w:t>
+            </w:r>
+            <w:r>
+              <w:t xml:space="preserve"> </w:t>
+            </w:r>
+            <w:proofErr w:type="spellStart"/>
+            <w:r>
+              <w:t>MushroomEjectSpore</w:t>
+            </w:r>
+            <w:proofErr w:type="spellEnd"/>
+            <w:r>
+              <w:t xml:space="preserve"> és </w:t>
+            </w:r>
+            <w:proofErr w:type="spellStart"/>
+            <w:r>
+              <w:t>MyceliumGrow</w:t>
+            </w:r>
+            <w:proofErr w:type="spellEnd"/>
+            <w:r>
+              <w:t xml:space="preserve"> kitörlése,</w:t>
+            </w:r>
+            <w:r>
+              <w:t xml:space="preserve"> a </w:t>
+            </w:r>
+            <w:r>
+              <w:t xml:space="preserve">pénteki </w:t>
+            </w:r>
+            <w:r>
+              <w:t>megbeszélési döntések alapján.</w:t>
             </w:r>
           </w:p>
         </w:tc>

</xml_diff>

<commit_message>
#10 TectonBreak szekvencia és docx-ben elnevezése javitva
</commit_message>
<xml_diff>
--- a/templ_04_BJ.docx
+++ b/templ_04_BJ.docx
@@ -16565,13 +16565,41 @@
         </w:rPr>
         <w:t xml:space="preserve"> </w:t>
       </w:r>
+      <w:proofErr w:type="spellStart"/>
+      <w:proofErr w:type="gramStart"/>
       <w:r>
         <w:rPr>
           <w:rFonts w:ascii="Times New Roman" w:hAnsi="Times New Roman" w:cs="Times New Roman"/>
           <w:sz w:val="24"/>
           <w:szCs w:val="24"/>
         </w:rPr>
-        <w:t>szekvenciadiagramja</w:t>
+        <w:t>onRoundBegin</w:t>
+      </w:r>
+      <w:proofErr w:type="spellEnd"/>
+      <w:r>
+        <w:rPr>
+          <w:rFonts w:ascii="Times New Roman" w:hAnsi="Times New Roman" w:cs="Times New Roman"/>
+          <w:sz w:val="24"/>
+          <w:szCs w:val="24"/>
+        </w:rPr>
+        <w:t>(</w:t>
+      </w:r>
+      <w:proofErr w:type="gramEnd"/>
+      <w:r>
+        <w:rPr>
+          <w:rFonts w:ascii="Times New Roman" w:hAnsi="Times New Roman" w:cs="Times New Roman"/>
+          <w:sz w:val="24"/>
+          <w:szCs w:val="24"/>
+        </w:rPr>
+        <w:t xml:space="preserve">) </w:t>
+      </w:r>
+      <w:r>
+        <w:rPr>
+          <w:rFonts w:ascii="Times New Roman" w:hAnsi="Times New Roman" w:cs="Times New Roman"/>
+          <w:sz w:val="24"/>
+          <w:szCs w:val="24"/>
+        </w:rPr>
+        <w:t>metódusát megvalósító szekvenciadiagram</w:t>
       </w:r>
     </w:p>
     <w:p>
@@ -16594,8 +16622,8 @@
           <w:sz w:val="24"/>
           <w:szCs w:val="24"/>
         </w:rPr>
-        <w:pict w14:anchorId="2D319878">
-          <v:shape id="_x0000_i1025" type="#_x0000_t75" style="width:428.25pt;height:233.25pt">
+        <w:pict w14:anchorId="106A10BB">
+          <v:shape id="_x0000_i1031" type="#_x0000_t75" style="width:428.25pt;height:233.25pt">
             <v:imagedata r:id="rId16" o:title=""/>
           </v:shape>
         </w:pict>
@@ -16700,7 +16728,7 @@
       </w:pPr>
       <w:r>
         <w:pict w14:anchorId="2AF05E4A">
-          <v:shape id="_x0000_i1034" type="#_x0000_t75" style="width:453.75pt;height:191.25pt">
+          <v:shape id="_x0000_i1026" type="#_x0000_t75" style="width:453.75pt;height:191.25pt">
             <v:imagedata r:id="rId17" o:title=""/>
           </v:shape>
         </w:pict>
@@ -16779,35 +16807,7 @@
           <w:b/>
           <w:bCs/>
         </w:rPr>
-        <w:t>Insect</w:t>
-      </w:r>
-      <w:r>
-        <w:rPr>
-          <w:b/>
-          <w:bCs/>
-        </w:rPr>
-        <w:t>Eat</w:t>
-      </w:r>
-      <w:r>
-        <w:rPr>
-          <w:b/>
-          <w:bCs/>
-        </w:rPr>
-        <w:t>-</w:t>
-      </w:r>
-      <w:r>
-        <w:rPr>
-          <w:b/>
-          <w:bCs/>
-        </w:rPr>
-        <w:t>e</w:t>
-      </w:r>
-      <w:r>
-        <w:rPr>
-          <w:b/>
-          <w:bCs/>
-        </w:rPr>
-        <w:t>t</w:t>
+        <w:t>InsectEat-et</w:t>
       </w:r>
       <w:proofErr w:type="spellEnd"/>
       <w:r>
@@ -16848,7 +16848,7 @@
           <w:bCs/>
         </w:rPr>
         <w:pict w14:anchorId="73D6C484">
-          <v:shape id="_x0000_i1042" type="#_x0000_t75" style="width:453.75pt;height:207pt">
+          <v:shape id="_x0000_i1027" type="#_x0000_t75" style="width:453.75pt;height:207pt">
             <v:imagedata r:id="rId18" o:title=""/>
           </v:shape>
         </w:pict>
@@ -16962,7 +16962,7 @@
           <w:bCs/>
         </w:rPr>
         <w:pict w14:anchorId="3A722A7D">
-          <v:shape id="_x0000_i1046" type="#_x0000_t75" style="width:413.25pt;height:203.25pt">
+          <v:shape id="_x0000_i1028" type="#_x0000_t75" style="width:413.25pt;height:203.25pt">
             <v:imagedata r:id="rId19" o:title=""/>
           </v:shape>
         </w:pict>
@@ -17084,7 +17084,7 @@
           <w:bCs/>
         </w:rPr>
         <w:pict w14:anchorId="5F5D9D0E">
-          <v:shape id="_x0000_i1048" type="#_x0000_t75" style="width:435.75pt;height:203.25pt">
+          <v:shape id="_x0000_i1029" type="#_x0000_t75" style="width:435.75pt;height:203.25pt">
             <v:imagedata r:id="rId20" o:title=""/>
           </v:shape>
         </w:pict>
@@ -20853,7 +20853,6 @@
   <w:style w:type="character" w:default="1" w:styleId="DefaultParagraphFont">
     <w:name w:val="Default Paragraph Font"/>
     <w:uiPriority w:val="1"/>
-    <w:semiHidden/>
     <w:unhideWhenUsed/>
   </w:style>
   <w:style w:type="table" w:default="1" w:styleId="TableNormal">

</xml_diff>